<commit_message>
UseCase Description, and Activity Diagram Modified
</commit_message>
<xml_diff>
--- a/UseCase/Description/6-Deposit-UseCaseDescription.docx
+++ b/UseCase/Description/6-Deposit-UseCaseDescription.docx
@@ -969,7 +969,23 @@
                 <w:kern w:val="3"/>
                 <w:lang w:eastAsia="zh-CN" w:bidi="hi-IN"/>
               </w:rPr>
-              <w:t>The user’s money is rolled back into his pocket, which shows the failure of the operation to the user, and a redirect is made to the last page.</w:t>
+              <w:t>The user’s money is rolled back into his</w:t>
+            </w:r>
+            <w:r>
+              <w:rPr>
+                <w:rFonts w:ascii="Liberation Serif" w:eastAsia="Noto Serif CJK SC" w:hAnsi="Liberation Serif" w:cs="Lohit Devanagari"/>
+                <w:kern w:val="3"/>
+                <w:lang w:eastAsia="zh-CN" w:bidi="hi-IN"/>
+              </w:rPr>
+              <w:t xml:space="preserve"> or her</w:t>
+            </w:r>
+            <w:r>
+              <w:rPr>
+                <w:rFonts w:ascii="Liberation Serif" w:eastAsia="Noto Serif CJK SC" w:hAnsi="Liberation Serif" w:cs="Lohit Devanagari"/>
+                <w:kern w:val="3"/>
+                <w:lang w:eastAsia="zh-CN" w:bidi="hi-IN"/>
+              </w:rPr>
+              <w:t xml:space="preserve"> pocket, which shows the failure of the operation to the user, and a redirect is made to the last page.</w:t>
             </w:r>
           </w:p>
         </w:tc>

</xml_diff>